<commit_message>
Documentação e Apresentação final ATT
</commit_message>
<xml_diff>
--- a/Documentos/Doc - Pixel Watchers - Grupo 9.docx
+++ b/Documentos/Doc - Pixel Watchers - Grupo 9.docx
@@ -5524,27 +5524,7 @@
           <w:sz w:val="24"/>
           <w:szCs w:val="24"/>
         </w:rPr>
-        <w:t xml:space="preserve"> espaço </w:t>
-      </w:r>
-      <w:proofErr w:type="spellStart"/>
-      <w:r>
-        <w:rPr>
-          <w:rFonts w:asciiTheme="minorHAnsi" w:hAnsiTheme="minorHAnsi" w:cstheme="minorHAnsi"/>
-          <w:color w:val="000000" w:themeColor="text1"/>
-          <w:sz w:val="24"/>
-          <w:szCs w:val="24"/>
-        </w:rPr>
-        <w:t>de</w:t>
-      </w:r>
-      <w:proofErr w:type="spellEnd"/>
-      <w:r>
-        <w:rPr>
-          <w:rFonts w:asciiTheme="minorHAnsi" w:hAnsiTheme="minorHAnsi" w:cstheme="minorHAnsi"/>
-          <w:color w:val="000000" w:themeColor="text1"/>
-          <w:sz w:val="24"/>
-          <w:szCs w:val="24"/>
-        </w:rPr>
-        <w:t xml:space="preserve"> disco disponível chegando ao limite</w:t>
+        <w:t xml:space="preserve"> espaço de disco disponível chegando ao limite</w:t>
       </w:r>
       <w:r>
         <w:rPr>
@@ -6129,166 +6109,11 @@
         <w:rPr>
           <w:noProof/>
         </w:rPr>
-        <mc:AlternateContent>
-          <mc:Choice Requires="wps">
-            <w:drawing>
-              <wp:anchor distT="0" distB="0" distL="114300" distR="114300" simplePos="0" relativeHeight="251665408" behindDoc="0" locked="0" layoutInCell="1" allowOverlap="1" wp14:anchorId="2517FF52" wp14:editId="03DDAD74">
-                <wp:simplePos x="0" y="0"/>
-                <wp:positionH relativeFrom="column">
-                  <wp:posOffset>4529355</wp:posOffset>
-                </wp:positionH>
-                <wp:positionV relativeFrom="paragraph">
-                  <wp:posOffset>2321025</wp:posOffset>
-                </wp:positionV>
-                <wp:extent cx="208548" cy="204537"/>
-                <wp:effectExtent l="0" t="0" r="20320" b="24130"/>
-                <wp:wrapNone/>
-                <wp:docPr id="443347679" name="Retângulo 5"/>
-                <wp:cNvGraphicFramePr/>
-                <a:graphic xmlns:a="http://schemas.openxmlformats.org/drawingml/2006/main">
-                  <a:graphicData uri="http://schemas.microsoft.com/office/word/2010/wordprocessingShape">
-                    <wps:wsp>
-                      <wps:cNvSpPr/>
-                      <wps:spPr>
-                        <a:xfrm>
-                          <a:off x="0" y="0"/>
-                          <a:ext cx="208548" cy="204537"/>
-                        </a:xfrm>
-                        <a:prstGeom prst="rect">
-                          <a:avLst/>
-                        </a:prstGeom>
-                        <a:solidFill>
-                          <a:schemeClr val="bg1"/>
-                        </a:solidFill>
-                        <a:ln>
-                          <a:solidFill>
-                            <a:schemeClr val="bg1"/>
-                          </a:solidFill>
-                        </a:ln>
-                      </wps:spPr>
-                      <wps:style>
-                        <a:lnRef idx="2">
-                          <a:schemeClr val="accent1">
-                            <a:shade val="15000"/>
-                          </a:schemeClr>
-                        </a:lnRef>
-                        <a:fillRef idx="1">
-                          <a:schemeClr val="accent1"/>
-                        </a:fillRef>
-                        <a:effectRef idx="0">
-                          <a:schemeClr val="accent1"/>
-                        </a:effectRef>
-                        <a:fontRef idx="minor">
-                          <a:schemeClr val="lt1"/>
-                        </a:fontRef>
-                      </wps:style>
-                      <wps:bodyPr rot="0" spcFirstLastPara="0" vertOverflow="overflow" horzOverflow="overflow" vert="horz" wrap="square" lIns="91440" tIns="45720" rIns="91440" bIns="45720" numCol="1" spcCol="0" rtlCol="0" fromWordArt="0" anchor="ctr" anchorCtr="0" forceAA="0" compatLnSpc="1">
-                        <a:prstTxWarp prst="textNoShape">
-                          <a:avLst/>
-                        </a:prstTxWarp>
-                        <a:noAutofit/>
-                      </wps:bodyPr>
-                    </wps:wsp>
-                  </a:graphicData>
-                </a:graphic>
-                <wp14:sizeRelV relativeFrom="margin">
-                  <wp14:pctHeight>0</wp14:pctHeight>
-                </wp14:sizeRelV>
-              </wp:anchor>
-            </w:drawing>
-          </mc:Choice>
-          <mc:Fallback>
-            <w:pict>
-              <v:rect w14:anchorId="6CC7B44F" id="Retângulo 5" o:spid="_x0000_s1026" style="position:absolute;margin-left:356.65pt;margin-top:182.75pt;width:16.4pt;height:16.1pt;z-index:251665408;visibility:visible;mso-wrap-style:square;mso-height-percent:0;mso-wrap-distance-left:9pt;mso-wrap-distance-top:0;mso-wrap-distance-right:9pt;mso-wrap-distance-bottom:0;mso-position-horizontal:absolute;mso-position-horizontal-relative:text;mso-position-vertical:absolute;mso-position-vertical-relative:text;mso-height-percent:0;mso-height-relative:margin;v-text-anchor:middle" o:gfxdata="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" fillcolor="white [3212]" strokecolor="white [3212]" strokeweight="1pt"/>
-            </w:pict>
-          </mc:Fallback>
-        </mc:AlternateContent>
-      </w:r>
-      <w:r>
-        <w:rPr>
-          <w:noProof/>
-        </w:rPr>
-        <mc:AlternateContent>
-          <mc:Choice Requires="wps">
-            <w:drawing>
-              <wp:anchor distT="0" distB="0" distL="114300" distR="114300" simplePos="0" relativeHeight="251663360" behindDoc="0" locked="0" layoutInCell="1" allowOverlap="1" wp14:anchorId="76D4D85B" wp14:editId="113EB823">
-                <wp:simplePos x="0" y="0"/>
-                <wp:positionH relativeFrom="column">
-                  <wp:posOffset>3711207</wp:posOffset>
-                </wp:positionH>
-                <wp:positionV relativeFrom="paragraph">
-                  <wp:posOffset>2308994</wp:posOffset>
-                </wp:positionV>
-                <wp:extent cx="208548" cy="240631"/>
-                <wp:effectExtent l="0" t="0" r="20320" b="26670"/>
-                <wp:wrapNone/>
-                <wp:docPr id="1697390158" name="Retângulo 5"/>
-                <wp:cNvGraphicFramePr/>
-                <a:graphic xmlns:a="http://schemas.openxmlformats.org/drawingml/2006/main">
-                  <a:graphicData uri="http://schemas.microsoft.com/office/word/2010/wordprocessingShape">
-                    <wps:wsp>
-                      <wps:cNvSpPr/>
-                      <wps:spPr>
-                        <a:xfrm>
-                          <a:off x="0" y="0"/>
-                          <a:ext cx="208548" cy="240631"/>
-                        </a:xfrm>
-                        <a:prstGeom prst="rect">
-                          <a:avLst/>
-                        </a:prstGeom>
-                        <a:solidFill>
-                          <a:schemeClr val="bg1"/>
-                        </a:solidFill>
-                        <a:ln>
-                          <a:solidFill>
-                            <a:schemeClr val="bg1"/>
-                          </a:solidFill>
-                        </a:ln>
-                      </wps:spPr>
-                      <wps:style>
-                        <a:lnRef idx="2">
-                          <a:schemeClr val="accent1">
-                            <a:shade val="15000"/>
-                          </a:schemeClr>
-                        </a:lnRef>
-                        <a:fillRef idx="1">
-                          <a:schemeClr val="accent1"/>
-                        </a:fillRef>
-                        <a:effectRef idx="0">
-                          <a:schemeClr val="accent1"/>
-                        </a:effectRef>
-                        <a:fontRef idx="minor">
-                          <a:schemeClr val="lt1"/>
-                        </a:fontRef>
-                      </wps:style>
-                      <wps:bodyPr rot="0" spcFirstLastPara="0" vertOverflow="overflow" horzOverflow="overflow" vert="horz" wrap="square" lIns="91440" tIns="45720" rIns="91440" bIns="45720" numCol="1" spcCol="0" rtlCol="0" fromWordArt="0" anchor="ctr" anchorCtr="0" forceAA="0" compatLnSpc="1">
-                        <a:prstTxWarp prst="textNoShape">
-                          <a:avLst/>
-                        </a:prstTxWarp>
-                        <a:noAutofit/>
-                      </wps:bodyPr>
-                    </wps:wsp>
-                  </a:graphicData>
-                </a:graphic>
-              </wp:anchor>
-            </w:drawing>
-          </mc:Choice>
-          <mc:Fallback>
-            <w:pict>
-              <v:rect w14:anchorId="3D85190B" id="Retângulo 5" o:spid="_x0000_s1026" style="position:absolute;margin-left:292.2pt;margin-top:181.8pt;width:16.4pt;height:18.95pt;z-index:251663360;visibility:visible;mso-wrap-style:square;mso-wrap-distance-left:9pt;mso-wrap-distance-top:0;mso-wrap-distance-right:9pt;mso-wrap-distance-bottom:0;mso-position-horizontal:absolute;mso-position-horizontal-relative:text;mso-position-vertical:absolute;mso-position-vertical-relative:text;v-text-anchor:middle" o:gfxdata="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" fillcolor="white [3212]" strokecolor="white [3212]" strokeweight="1pt"/>
-            </w:pict>
-          </mc:Fallback>
-        </mc:AlternateContent>
-      </w:r>
-      <w:r>
-        <w:rPr>
-          <w:noProof/>
-        </w:rPr>
         <w:drawing>
-          <wp:inline distT="0" distB="0" distL="0" distR="0" wp14:anchorId="0467655E" wp14:editId="09A94816">
-            <wp:extent cx="6865620" cy="5128260"/>
-            <wp:effectExtent l="0" t="0" r="0" b="0"/>
-            <wp:docPr id="1231234552" name="Imagem 3" descr="Diagrama&#10;&#10;Descrição gerada automaticamente"/>
+          <wp:inline distT="0" distB="0" distL="0" distR="0" wp14:anchorId="569830BE" wp14:editId="1F11F2B5">
+            <wp:extent cx="6797040" cy="4259580"/>
+            <wp:effectExtent l="0" t="0" r="3810" b="7620"/>
+            <wp:docPr id="1251610156" name="Imagem 1" descr="Diagrama&#10;&#10;Descrição gerada automaticamente"/>
             <wp:cNvGraphicFramePr>
               <a:graphicFrameLocks xmlns:a="http://schemas.openxmlformats.org/drawingml/2006/main" noChangeAspect="1"/>
             </wp:cNvGraphicFramePr>
@@ -6296,7 +6121,7 @@
               <a:graphicData uri="http://schemas.openxmlformats.org/drawingml/2006/picture">
                 <pic:pic xmlns:pic="http://schemas.openxmlformats.org/drawingml/2006/picture">
                   <pic:nvPicPr>
-                    <pic:cNvPr id="1231234552" name="Imagem 3" descr="Diagrama&#10;&#10;Descrição gerada automaticamente"/>
+                    <pic:cNvPr id="1251610156" name="Imagem 1" descr="Diagrama&#10;&#10;Descrição gerada automaticamente"/>
                     <pic:cNvPicPr/>
                   </pic:nvPicPr>
                   <pic:blipFill>
@@ -6314,7 +6139,7 @@
                   <pic:spPr>
                     <a:xfrm>
                       <a:off x="0" y="0"/>
-                      <a:ext cx="6865620" cy="5128260"/>
+                      <a:ext cx="6797040" cy="4259580"/>
                     </a:xfrm>
                     <a:prstGeom prst="rect">
                       <a:avLst/>
@@ -6771,7 +6596,7 @@
           <w:noProof/>
         </w:rPr>
         <w:drawing>
-          <wp:inline distT="0" distB="0" distL="0" distR="0" wp14:anchorId="7EE17684" wp14:editId="39CDCA53">
+          <wp:inline distT="0" distB="0" distL="0" distR="0" wp14:anchorId="7EE17684" wp14:editId="431BDD9F">
             <wp:extent cx="6324600" cy="3223260"/>
             <wp:effectExtent l="0" t="0" r="0" b="0"/>
             <wp:docPr id="374246858" name="Imagem 3" descr="Diagrama, Desenho técnico&#10;&#10;Descrição gerada automaticamente"/>
@@ -6982,7 +6807,6 @@
         </w:rPr>
       </w:pPr>
       <w:bookmarkStart w:id="24" w:name="_Toc152437401"/>
-      <w:proofErr w:type="spellStart"/>
       <w:r>
         <w:rPr>
           <w:color w:val="6C059F"/>
@@ -6990,7 +6814,6 @@
         <w:t>Storyboard</w:t>
       </w:r>
       <w:bookmarkEnd w:id="24"/>
-      <w:proofErr w:type="spellEnd"/>
     </w:p>
     <w:p/>
     <w:p>
@@ -9847,27 +9670,7 @@
           <w:sz w:val="24"/>
           <w:szCs w:val="24"/>
         </w:rPr>
-        <w:t xml:space="preserve">Quem nos recebeu foi o assistente de operações da Xdome, Ulrick, durante a visita ele nos respondeu </w:t>
-      </w:r>
-      <w:proofErr w:type="spellStart"/>
-      <w:r>
-        <w:rPr>
-          <w:rFonts w:asciiTheme="minorHAnsi" w:hAnsiTheme="minorHAnsi" w:cstheme="minorHAnsi"/>
-          <w:color w:val="auto"/>
-          <w:sz w:val="24"/>
-          <w:szCs w:val="24"/>
-        </w:rPr>
-        <w:t>as</w:t>
-      </w:r>
-      <w:proofErr w:type="spellEnd"/>
-      <w:r>
-        <w:rPr>
-          <w:rFonts w:asciiTheme="minorHAnsi" w:hAnsiTheme="minorHAnsi" w:cstheme="minorHAnsi"/>
-          <w:color w:val="auto"/>
-          <w:sz w:val="24"/>
-          <w:szCs w:val="24"/>
-        </w:rPr>
-        <w:t xml:space="preserve"> perguntas presentes no nosso roteiro e após isso abrimos um espaço para que ele tivesse </w:t>
+        <w:t xml:space="preserve">Quem nos recebeu foi o assistente de operações da Xdome, Ulrick, durante a visita ele nos respondeu as perguntas presentes no nosso roteiro e após isso abrimos um espaço para que ele tivesse </w:t>
       </w:r>
       <w:r>
         <w:rPr>
@@ -14530,7 +14333,14 @@
 </file>
 
 <file path=customXml/item3.xml><?xml version="1.0" encoding="utf-8"?>
-<b:Sources xmlns:b="http://schemas.openxmlformats.org/officeDocument/2006/bibliography" xmlns="http://schemas.openxmlformats.org/officeDocument/2006/bibliography" SelectedStyle="\APASixthEditionOfficeOnline.xsl" StyleName="APA" Version="6"/>
+<p:properties xmlns:p="http://schemas.microsoft.com/office/2006/metadata/properties" xmlns:xsi="http://www.w3.org/2001/XMLSchema-instance" xmlns:pc="http://schemas.microsoft.com/office/infopath/2007/PartnerControls">
+  <documentManagement>
+    <lcf76f155ced4ddcb4097134ff3c332f xmlns="0a53ad5e-08cc-4fba-9df9-747b79db3e02">
+      <Terms xmlns="http://schemas.microsoft.com/office/infopath/2007/PartnerControls"/>
+    </lcf76f155ced4ddcb4097134ff3c332f>
+    <TaxCatchAll xmlns="99f50afe-28e2-457c-9852-048361d66aad" xsi:nil="true"/>
+  </documentManagement>
+</p:properties>
 </file>
 
 <file path=customXml/item4.xml><?xml version="1.0" encoding="utf-8"?>
@@ -14729,14 +14539,7 @@
 </file>
 
 <file path=customXml/item5.xml><?xml version="1.0" encoding="utf-8"?>
-<p:properties xmlns:p="http://schemas.microsoft.com/office/2006/metadata/properties" xmlns:xsi="http://www.w3.org/2001/XMLSchema-instance" xmlns:pc="http://schemas.microsoft.com/office/infopath/2007/PartnerControls">
-  <documentManagement>
-    <lcf76f155ced4ddcb4097134ff3c332f xmlns="0a53ad5e-08cc-4fba-9df9-747b79db3e02">
-      <Terms xmlns="http://schemas.microsoft.com/office/infopath/2007/PartnerControls"/>
-    </lcf76f155ced4ddcb4097134ff3c332f>
-    <TaxCatchAll xmlns="99f50afe-28e2-457c-9852-048361d66aad" xsi:nil="true"/>
-  </documentManagement>
-</p:properties>
+<b:Sources xmlns:b="http://schemas.openxmlformats.org/officeDocument/2006/bibliography" xmlns="http://schemas.openxmlformats.org/officeDocument/2006/bibliography" SelectedStyle="\APASixthEditionOfficeOnline.xsl" StyleName="APA" Version="6"/>
 </file>
 
 <file path=customXml/itemProps1.xml><?xml version="1.0" encoding="utf-8"?>
@@ -14756,9 +14559,12 @@
 </file>
 
 <file path=customXml/itemProps3.xml><?xml version="1.0" encoding="utf-8"?>
-<ds:datastoreItem xmlns:ds="http://schemas.openxmlformats.org/officeDocument/2006/customXml" ds:itemID="{43C36E59-8586-4352-8310-158AD4E65655}">
+<ds:datastoreItem xmlns:ds="http://schemas.openxmlformats.org/officeDocument/2006/customXml" ds:itemID="{79054B02-B215-46AC-9176-544339E93661}">
   <ds:schemaRefs>
-    <ds:schemaRef ds:uri="http://schemas.openxmlformats.org/officeDocument/2006/bibliography"/>
+    <ds:schemaRef ds:uri="http://schemas.microsoft.com/office/2006/metadata/properties"/>
+    <ds:schemaRef ds:uri="http://schemas.microsoft.com/office/infopath/2007/PartnerControls"/>
+    <ds:schemaRef ds:uri="0a53ad5e-08cc-4fba-9df9-747b79db3e02"/>
+    <ds:schemaRef ds:uri="99f50afe-28e2-457c-9852-048361d66aad"/>
   </ds:schemaRefs>
 </ds:datastoreItem>
 </file>
@@ -14783,12 +14589,9 @@
 </file>
 
 <file path=customXml/itemProps5.xml><?xml version="1.0" encoding="utf-8"?>
-<ds:datastoreItem xmlns:ds="http://schemas.openxmlformats.org/officeDocument/2006/customXml" ds:itemID="{79054B02-B215-46AC-9176-544339E93661}">
+<ds:datastoreItem xmlns:ds="http://schemas.openxmlformats.org/officeDocument/2006/customXml" ds:itemID="{43C36E59-8586-4352-8310-158AD4E65655}">
   <ds:schemaRefs>
-    <ds:schemaRef ds:uri="http://schemas.microsoft.com/office/2006/metadata/properties"/>
-    <ds:schemaRef ds:uri="http://schemas.microsoft.com/office/infopath/2007/PartnerControls"/>
-    <ds:schemaRef ds:uri="0a53ad5e-08cc-4fba-9df9-747b79db3e02"/>
-    <ds:schemaRef ds:uri="99f50afe-28e2-457c-9852-048361d66aad"/>
+    <ds:schemaRef ds:uri="http://schemas.openxmlformats.org/officeDocument/2006/bibliography"/>
   </ds:schemaRefs>
 </ds:datastoreItem>
 </file>
</xml_diff>